<commit_message>
updated title and abstract
</commit_message>
<xml_diff>
--- a/paper/MatthewBaldree_Capstone_Proposal_Baldree_Hill_Widhalm_20171025_SecondPaperDraft(mb).docx
+++ b/paper/MatthewBaldree_Capstone_Proposal_Baldree_Hill_Widhalm_20171025_SecondPaperDraft(mb).docx
@@ -11,20 +11,13 @@
           <w:lang w:val="de-DE"/>
         </w:rPr>
       </w:pPr>
-      <w:r>
-        <w:t xml:space="preserve">Adding Momentum Factors to Predict Price Change: A </w:t>
-      </w:r>
-      <w:r>
-        <w:t xml:space="preserve">New </w:t>
-      </w:r>
-      <w:r>
-        <w:t xml:space="preserve">Cryptocurrency </w:t>
-      </w:r>
-      <w:r>
-        <w:t>Ranking</w:t>
-      </w:r>
-      <w:r>
-        <w:t xml:space="preserve"> Methodology</w:t>
+      <w:proofErr w:type="spellStart"/>
+      <w:r>
+        <w:t>Cryptovisor</w:t>
+      </w:r>
+      <w:proofErr w:type="spellEnd"/>
+      <w:r>
+        <w:t>: A Cryptocurrency Advisor Tool</w:t>
       </w:r>
     </w:p>
     <w:p>
@@ -172,907 +165,850 @@
         <w:t xml:space="preserve"> </w:t>
       </w:r>
       <w:r>
-        <w:t xml:space="preserve">In this paper, we present a tool that performs trend analysis on </w:t>
+        <w:t xml:space="preserve">In this paper, we present a tool that </w:t>
+      </w:r>
+      <w:r>
+        <w:t>provides trading recommendations for a cryptocurrency using technical indicators to label the data and a stochastic gradient boost classifier to make recommendations.</w:t>
+      </w:r>
+      <w:r>
+        <w:t xml:space="preserve"> Due to the infancy of the cryptocurrency market</w:t>
+      </w:r>
+      <w:r>
+        <w:t xml:space="preserve"> and its limited size</w:t>
+      </w:r>
+      <w:r>
+        <w:t>,</w:t>
+      </w:r>
+      <w:r>
+        <w:t xml:space="preserve"> the market is volatile</w:t>
+      </w:r>
+      <w:r>
+        <w:t>,</w:t>
+      </w:r>
+      <w:r>
+        <w:t xml:space="preserve"> making it difficul</w:t>
+      </w:r>
+      <w:r>
+        <w:t xml:space="preserve">t for some investors to </w:t>
+      </w:r>
+      <w:r>
+        <w:t>know when to enter, exit, or stay in a market</w:t>
+      </w:r>
+      <w:r>
+        <w:t xml:space="preserve">. </w:t>
+      </w:r>
+      <w:r>
+        <w:t xml:space="preserve">A tool is needed to </w:t>
+      </w:r>
+      <w:r>
+        <w:t>provide investment recommendations for</w:t>
+      </w:r>
+      <w:r>
+        <w:t xml:space="preserve"> investors</w:t>
+      </w:r>
+      <w:r>
+        <w:t>. We developed the</w:t>
+      </w:r>
+      <w:r>
+        <w:t xml:space="preserve"> </w:t>
+      </w:r>
+      <w:r>
+        <w:t>tool to support</w:t>
+      </w:r>
+      <w:r>
+        <w:t xml:space="preserve"> three cryptocurrencies</w:t>
+      </w:r>
+      <w:r>
+        <w:t xml:space="preserve">, Bitcoin, </w:t>
+      </w:r>
+      <w:proofErr w:type="spellStart"/>
+      <w:r>
+        <w:t>Litecoin</w:t>
+      </w:r>
+      <w:proofErr w:type="spellEnd"/>
+      <w:r>
+        <w:t xml:space="preserve">, and </w:t>
+      </w:r>
+      <w:proofErr w:type="spellStart"/>
+      <w:r>
+        <w:t>Ver</w:t>
+      </w:r>
+      <w:r>
+        <w:t>t</w:t>
+      </w:r>
+      <w:r>
+        <w:t>coin</w:t>
+      </w:r>
+      <w:proofErr w:type="spellEnd"/>
+      <w:r>
+        <w:t>,</w:t>
+      </w:r>
+      <w:r>
+        <w:t xml:space="preserve"> </w:t>
+      </w:r>
+      <w:r>
+        <w:t xml:space="preserve">based on </w:t>
+      </w:r>
+      <w:r>
+        <w:t>their historical price and volume</w:t>
+      </w:r>
+      <w:r>
+        <w:t xml:space="preserve"> </w:t>
+      </w:r>
+      <w:r>
+        <w:t xml:space="preserve">data plus </w:t>
+      </w:r>
+      <w:r>
+        <w:t>sentiment</w:t>
+      </w:r>
+      <w:r>
+        <w:t xml:space="preserve"> data to recommend a trading decision for current or past days.</w:t>
+      </w:r>
+      <w:r>
+        <w:t xml:space="preserve"> </w:t>
+      </w:r>
+      <w:r>
+        <w:t xml:space="preserve">This tool </w:t>
+      </w:r>
+      <w:r>
+        <w:t>is 95% accurate with a standard deviation of 0.61 for Bitcoin.</w:t>
+      </w:r>
+      <w:r>
+        <w:t xml:space="preserve"> </w:t>
+      </w:r>
+      <w:r>
+        <w:t xml:space="preserve">We conclude that combining financial </w:t>
+      </w:r>
+      <w:r>
+        <w:t>technical indicators</w:t>
+      </w:r>
+      <w:r>
+        <w:t xml:space="preserve"> </w:t>
+      </w:r>
+      <w:r>
+        <w:t xml:space="preserve">and sentiment </w:t>
+      </w:r>
+      <w:r>
+        <w:t>analysis based on momentum in a mode</w:t>
+      </w:r>
+      <w:r>
+        <w:t>l results in a helpful recommendation tool that performs as well or better than a buy and hold trading strategy.</w:t>
+      </w:r>
+      <w:bookmarkStart w:id="0" w:name="_GoBack"/>
+      <w:bookmarkEnd w:id="0"/>
+      <w:r>
+        <w:t xml:space="preserve"> </w:t>
+      </w:r>
+    </w:p>
+    <w:p>
+      <w:pPr>
+        <w:pStyle w:val="Heading1"/>
+      </w:pPr>
+      <w:r>
+        <w:t>1</w:t>
+      </w:r>
+      <w:r>
+        <w:t xml:space="preserve">   </w:t>
+      </w:r>
+      <w:r>
+        <w:t>Introduction</w:t>
+      </w:r>
+    </w:p>
+    <w:p>
+      <w:pPr>
+        <w:ind w:firstLine="0"/>
+      </w:pPr>
+      <w:r>
+        <w:t xml:space="preserve">The </w:t>
+      </w:r>
+      <w:r>
+        <w:t xml:space="preserve">first </w:t>
+      </w:r>
+      <w:r>
+        <w:t>cryptocurrency</w:t>
+      </w:r>
+      <w:r>
+        <w:t>,</w:t>
+      </w:r>
+      <w:r>
+        <w:t xml:space="preserve"> Bitcoin, based on blockchain technology, is a secure method to make financial transactions</w:t>
+      </w:r>
+      <w:r>
+        <w:t xml:space="preserve"> that was introduced in 2009 CITE NEEDED</w:t>
+      </w:r>
+      <w:r>
+        <w:t xml:space="preserve">. </w:t>
+      </w:r>
+      <w:r>
+        <w:t xml:space="preserve">Bitcoin is a peer-to-peer cryptographic digital currency that was created in 2009 by an unknown person using the alias Satoshi </w:t>
+      </w:r>
+      <w:proofErr w:type="spellStart"/>
+      <w:r>
+        <w:t>Nakamoto</w:t>
+      </w:r>
+      <w:proofErr w:type="spellEnd"/>
+      <w:r>
+        <w:t xml:space="preserve"> CITE NEEDED</w:t>
+      </w:r>
+      <w:r>
+        <w:t>. Bitcoin is unregulated and hence comes with</w:t>
+      </w:r>
+      <w:r>
+        <w:rPr>
+          <w:b/>
+        </w:rPr>
+        <w:t xml:space="preserve"> </w:t>
+      </w:r>
+      <w:r>
+        <w:t xml:space="preserve">benefits (and potentially a lot of issues) such as transactions can be </w:t>
+      </w:r>
+      <w:r>
+        <w:t>made</w:t>
+      </w:r>
+      <w:r>
+        <w:t xml:space="preserve"> in a frictionless manner – no fees - and </w:t>
+      </w:r>
+      <w:r>
+        <w:t xml:space="preserve">pseudo </w:t>
+      </w:r>
+      <w:r>
+        <w:t xml:space="preserve">anonymously. </w:t>
+      </w:r>
+      <w:r>
+        <w:t xml:space="preserve">Transactions </w:t>
+      </w:r>
+      <w:r>
+        <w:t>can be purchased through exchanges or can be ‘mined’ by computing/solving</w:t>
+      </w:r>
+      <w:r>
+        <w:t xml:space="preserve"> </w:t>
+      </w:r>
+      <w:r>
+        <w:t>complex mathemat</w:t>
+      </w:r>
+      <w:r>
+        <w:t>ical/cryptographic puzzles [1].</w:t>
+      </w:r>
+    </w:p>
+    <w:p>
+      <w:pPr>
+        <w:ind w:firstLine="270"/>
+      </w:pPr>
+      <w:r>
+        <w:t>Since 2009</w:t>
+      </w:r>
+      <w:r>
+        <w:t xml:space="preserve">, hundreds of cryptocurrencies have been created and more are continually being created. The </w:t>
+      </w:r>
+      <w:proofErr w:type="gramStart"/>
+      <w:r>
+        <w:t>long term</w:t>
+      </w:r>
+      <w:proofErr w:type="gramEnd"/>
+      <w:r>
+        <w:t xml:space="preserve"> </w:t>
+      </w:r>
+      <w:r>
+        <w:t xml:space="preserve">asset </w:t>
+      </w:r>
+      <w:r>
+        <w:t xml:space="preserve">viability of </w:t>
+      </w:r>
+      <w:r>
+        <w:t xml:space="preserve">cryptocurrencies is yet to be understood. The markets are trying to decide whether they are a hedge, safe haven </w:t>
+      </w:r>
+      <w:commentRangeStart w:id="1"/>
+      <w:r>
+        <w:t xml:space="preserve">or the properties of cryptocurrencies </w:t>
+      </w:r>
+      <w:r>
+        <w:t xml:space="preserve">themselves </w:t>
+      </w:r>
+      <w:r>
+        <w:t xml:space="preserve">such as whether they will behave like speculative assets or in fact become another form of money </w:t>
+      </w:r>
+      <w:commentRangeEnd w:id="1"/>
+      <w:r>
+        <w:rPr>
+          <w:rStyle w:val="CommentReference"/>
+        </w:rPr>
+        <w:commentReference w:id="1"/>
+      </w:r>
+      <w:r>
+        <w:t xml:space="preserve">[4]. Some research has shown that Bitcoin appears to act as a speculative safe haven for investors [4]. </w:t>
+      </w:r>
+      <w:commentRangeStart w:id="2"/>
+      <w:r>
+        <w:t>In this paper</w:t>
+      </w:r>
+      <w:r>
+        <w:t>,</w:t>
+      </w:r>
+      <w:r>
+        <w:t xml:space="preserve"> we </w:t>
+      </w:r>
+      <w:r>
+        <w:t>examine multiple</w:t>
+      </w:r>
+      <w:r>
+        <w:t xml:space="preserve"> cryptocurrenc</w:t>
+      </w:r>
+      <w:r>
+        <w:t>ies</w:t>
+      </w:r>
+      <w:r>
+        <w:t xml:space="preserve"> to determine </w:t>
+      </w:r>
+      <w:r>
+        <w:t>if cryptocurrency</w:t>
+      </w:r>
+      <w:r>
+        <w:t xml:space="preserve"> is an asset class and</w:t>
+      </w:r>
+      <w:r>
+        <w:t>,</w:t>
+      </w:r>
+      <w:r>
+        <w:t xml:space="preserve"> therefore</w:t>
+      </w:r>
+      <w:r>
+        <w:t>,</w:t>
+      </w:r>
+      <w:r>
+        <w:t xml:space="preserve"> tradable amongst other assets on the world’s markets.</w:t>
+      </w:r>
+      <w:commentRangeEnd w:id="2"/>
+      <w:r>
+        <w:rPr>
+          <w:rStyle w:val="CommentReference"/>
+        </w:rPr>
+        <w:commentReference w:id="2"/>
+      </w:r>
+    </w:p>
+    <w:p>
+      <w:pPr>
+        <w:ind w:firstLine="270"/>
+        <w:rPr>
+          <w:b/>
+        </w:rPr>
+      </w:pPr>
+      <w:r>
+        <w:t>NEED TO STATE THE PROBLEM ADDRESSED IN THIS PAPER IN CLEAR DEFINITIVE VOICE.</w:t>
+      </w:r>
+    </w:p>
+    <w:p>
+      <w:r>
+        <w:t xml:space="preserve">Today </w:t>
+      </w:r>
+      <w:commentRangeStart w:id="3"/>
+      <w:r>
+        <w:t>cryptocurrenc</w:t>
+      </w:r>
+      <w:r>
+        <w:t>ies</w:t>
+      </w:r>
+      <w:r>
+        <w:t xml:space="preserve"> </w:t>
+      </w:r>
+      <w:commentRangeEnd w:id="3"/>
+      <w:r>
+        <w:rPr>
+          <w:rStyle w:val="CommentReference"/>
+        </w:rPr>
+        <w:commentReference w:id="3"/>
+      </w:r>
+      <w:r>
+        <w:t>are</w:t>
+      </w:r>
+      <w:r>
+        <w:t xml:space="preserve"> </w:t>
+      </w:r>
+      <w:r>
+        <w:t xml:space="preserve">on over 5,400 </w:t>
+      </w:r>
+      <w:commentRangeStart w:id="4"/>
+      <w:r>
+        <w:t xml:space="preserve">exchanges </w:t>
+      </w:r>
+      <w:commentRangeEnd w:id="4"/>
+      <w:r>
+        <w:rPr>
+          <w:rStyle w:val="CommentReference"/>
+        </w:rPr>
+        <w:commentReference w:id="4"/>
+      </w:r>
+      <w:r>
+        <w:t xml:space="preserve">with a total market capitalization of $164 billion [2]. There are over </w:t>
+      </w:r>
+      <w:r>
+        <w:t>1,300</w:t>
+      </w:r>
+      <w:r>
+        <w:t xml:space="preserve"> </w:t>
+      </w:r>
+      <w:r>
+        <w:t>crypto</w:t>
+      </w:r>
+      <w:r>
+        <w:t xml:space="preserve">currencies and growing exponentially </w:t>
+      </w:r>
+      <w:r>
+        <w:t>with</w:t>
+      </w:r>
+      <w:r>
+        <w:t xml:space="preserve"> </w:t>
+      </w:r>
+      <w:r>
+        <w:t>a 12-fold growth rate</w:t>
+      </w:r>
+      <w:r>
+        <w:t xml:space="preserve"> in 2017</w:t>
+      </w:r>
+      <w:r>
+        <w:t xml:space="preserve">. Investors are flocking to </w:t>
+      </w:r>
+      <w:r>
+        <w:lastRenderedPageBreak/>
+        <w:t>cryptocurrencies such as Ethereum where its value increase</w:t>
+      </w:r>
+      <w:r>
+        <w:t>d</w:t>
+      </w:r>
+      <w:r>
+        <w:t xml:space="preserve"> 41 times </w:t>
+      </w:r>
+      <w:r>
+        <w:t>over</w:t>
+      </w:r>
+      <w:r>
+        <w:t xml:space="preserve"> </w:t>
+      </w:r>
+      <w:r>
+        <w:t>an eight-month period</w:t>
+      </w:r>
+      <w:r>
+        <w:t xml:space="preserve"> in YEAR</w:t>
+      </w:r>
+      <w:r>
+        <w:t>. For comparis</w:t>
+      </w:r>
+      <w:r>
+        <w:t>on, the S&amp;P 500 I</w:t>
+      </w:r>
+      <w:r>
+        <w:t xml:space="preserve">ndex took over forty years to achieve the same kind of growth. Although new cryptocurrencies are </w:t>
+      </w:r>
+      <w:r>
+        <w:t>constantly entering the market</w:t>
+      </w:r>
+      <w:r>
+        <w:t>, Bitcoin appears to be entering a more mature phase where its volatility is decreasing [4].</w:t>
+      </w:r>
+    </w:p>
+    <w:p>
+      <w:r>
+        <w:t>Only recently have mainstream financial institutions like Fidelity begun to give its customers the ability to add cryptocurrencies to their portfolios</w:t>
+      </w:r>
+      <w:r>
+        <w:t xml:space="preserve"> </w:t>
+      </w:r>
+      <w:r>
+        <w:t>[3]</w:t>
+      </w:r>
+      <w:r>
+        <w:t xml:space="preserve">. Besides </w:t>
       </w:r>
       <w:r>
         <w:t xml:space="preserve">the </w:t>
       </w:r>
       <w:r>
-        <w:t>momentum of financial predictors and sentiment</w:t>
-      </w:r>
-      <w:r>
-        <w:t xml:space="preserve"> to forecast price change.</w:t>
-      </w:r>
-      <w:r>
-        <w:t xml:space="preserve"> Due to the infancy of the cryptocurrency market</w:t>
-      </w:r>
-      <w:r>
-        <w:t xml:space="preserve"> and its limited size</w:t>
+        <w:t>continual development of the cryptocurrency products, additional marketplace tools are needed to support this growing marketplace. Cryptocurrenc</w:t>
+      </w:r>
+      <w:r>
+        <w:t>ies</w:t>
+      </w:r>
+      <w:r>
+        <w:t xml:space="preserve"> </w:t>
+      </w:r>
+      <w:r>
+        <w:t>are</w:t>
+      </w:r>
+      <w:r>
+        <w:t xml:space="preserve"> </w:t>
+      </w:r>
+      <w:r>
+        <w:t>so new that even large, stable banks are having a difficult time quantifying the movements and predicting where cryptocurrency is headed next</w:t>
+      </w:r>
+      <w:r>
+        <w:t xml:space="preserve"> NEED CITE</w:t>
+      </w:r>
+      <w:r>
+        <w:t>.</w:t>
+      </w:r>
+    </w:p>
+    <w:p>
+      <w:r>
+        <w:t>To aid both the experienced and lay investor in making a more informed decision, we creat</w:t>
+      </w:r>
+      <w:r>
+        <w:t>ed</w:t>
+      </w:r>
+      <w:r>
+        <w:t xml:space="preserve"> a </w:t>
+      </w:r>
+      <w:r>
+        <w:t xml:space="preserve">novel </w:t>
+      </w:r>
+      <w:r>
+        <w:t>cryptocurrency tool for the investor. Th</w:t>
+      </w:r>
+      <w:r>
+        <w:t>is</w:t>
+      </w:r>
+      <w:r>
+        <w:t xml:space="preserve"> tool </w:t>
+      </w:r>
+      <w:r>
+        <w:t>forecast</w:t>
+      </w:r>
+      <w:r>
+        <w:t>s</w:t>
+      </w:r>
+      <w:r>
+        <w:t xml:space="preserve"> future price change</w:t>
+      </w:r>
+      <w:r>
+        <w:t>s</w:t>
+      </w:r>
+      <w:r>
+        <w:t xml:space="preserve"> </w:t>
+      </w:r>
+      <w:r>
+        <w:t>considering the trends and other properties of various crypto-coins</w:t>
+      </w:r>
+      <w:r>
+        <w:t xml:space="preserve"> and then ranks them based on </w:t>
+      </w:r>
+      <w:r>
+        <w:t xml:space="preserve">a </w:t>
+      </w:r>
+      <w:r>
+        <w:t>normalized forecast</w:t>
+      </w:r>
+      <w:r>
+        <w:t xml:space="preserve">.  </w:t>
+      </w:r>
+    </w:p>
+    <w:p>
+      <w:r>
+        <w:t>NEED A FEW PARAGRAPHS DESCRIBING HOW YOU SOLVE THE PROBLEM YOU STATED A COUPLE PARAGRAPHS EARLIER (YOU KNOW, THE NEW PARAGRAPH I’VE ASKED YOU TO ADD). YOU’VE STATED YOU CREATED A NOVEL TOOL…DESCRIBE IT.</w:t>
+      </w:r>
+    </w:p>
+    <w:p>
+      <w:r>
+        <w:t xml:space="preserve">NEED PARAGRAPH </w:t>
+      </w:r>
+      <w:r>
+        <w:t>ON MAIN RESULTS</w:t>
+      </w:r>
+    </w:p>
+    <w:p>
+      <w:r>
+        <w:t>NEED PARAGRAPH ON MAIN CONCLUSIONS.</w:t>
+      </w:r>
+    </w:p>
+    <w:p>
+      <w:r>
+        <w:t>NEED PARAGRAPH ON PAPER ORGANIZATION.</w:t>
+      </w:r>
+    </w:p>
+    <w:p/>
+    <w:p>
+      <w:r>
+        <w:t>THE FOLLOWING MATERIAL IS MORE APPROPRIATE FOR A SECTION OF ITS OWN THAT COVERS THE CRYPTOCURRENCY MARKET AND INVESTOR’S TOOLS.</w:t>
+      </w:r>
+    </w:p>
+    <w:p>
+      <w:r>
+        <w:t>Currently</w:t>
       </w:r>
       <w:r>
         <w:t>,</w:t>
       </w:r>
       <w:r>
-        <w:t xml:space="preserve"> the market is volatile</w:t>
+        <w:t xml:space="preserve"> the cryptocurrency investor’s tools rely solely on past statistics and this is due to the infancy of the cryptocurrency market. There simply has not been the level of analysis on cryptocurrency that is required to bring it to mainstream assets classes.</w:t>
+      </w:r>
+    </w:p>
+    <w:p>
+      <w:r>
+        <w:t xml:space="preserve">Most current forecasting techniques utilize univariate </w:t>
+      </w:r>
+      <w:r>
+        <w:t xml:space="preserve">time series which model one variable. This approach </w:t>
+      </w:r>
+      <w:r>
+        <w:t>does not capture other influential factors such as momentum.  Due to the highly volatile and unregulated nature of cryptocurrencies, outside factors play an influential role in determining the value of the crypto-coin. We include</w:t>
+      </w:r>
+      <w:r>
+        <w:t>d</w:t>
+      </w:r>
+      <w:r>
+        <w:t xml:space="preserve"> these factors in our overall analysis to provide a clear picture </w:t>
+      </w:r>
+      <w:r>
+        <w:t>of</w:t>
+      </w:r>
+      <w:r>
+        <w:t xml:space="preserve"> </w:t>
+      </w:r>
+      <w:r>
+        <w:t>what cryptocurrency is and how it can be invested.</w:t>
+      </w:r>
+    </w:p>
+    <w:p>
+      <w:r>
+        <w:t xml:space="preserve">In order to better model cryptocurrency, we need to understand how and why it behaves such as it does. One of the main issues with cryptocurrency is that each currency is built somewhat differently. Unlike fiat currency where the units are backed by the government and it has value because the government says it has value, cryptocurrency has value because others who </w:t>
+      </w:r>
+      <w:r>
+        <w:t>hold the crypto-coin</w:t>
+      </w:r>
+      <w:r>
+        <w:t xml:space="preserve"> say it has value.</w:t>
+      </w:r>
+    </w:p>
+    <w:p>
+      <w:r>
+        <w:t xml:space="preserve">Is there a correlation between fiat and cryptocurrency? In some research, Bitcoin has been found to be negatively </w:t>
+      </w:r>
+      <w:r>
+        <w:t xml:space="preserve">correlated </w:t>
+      </w:r>
+      <w:r>
+        <w:t xml:space="preserve">with the Yuan and the USD while being positively correlated with the USD/EUR exchange rate [4]. This is part of our model, using various foreign exchange rates </w:t>
+      </w:r>
+      <w:r>
+        <w:t xml:space="preserve">to </w:t>
+      </w:r>
+      <w:r>
+        <w:t xml:space="preserve">determine </w:t>
+      </w:r>
+      <w:r>
+        <w:t xml:space="preserve">their influence on </w:t>
+      </w:r>
+      <w:r>
+        <w:t>the price of crypto</w:t>
+      </w:r>
+      <w:r>
+        <w:t>-coin</w:t>
+      </w:r>
+      <w:r>
+        <w:t xml:space="preserve">.  </w:t>
+      </w:r>
+    </w:p>
+    <w:p>
+      <w:r>
+        <w:t xml:space="preserve">Liquidity is one of the major issues with cryptocurrencies. With fiat currency, a large transaction is easily absorbed into the system with little </w:t>
+      </w:r>
+      <w:r>
+        <w:t>effect</w:t>
+      </w:r>
+      <w:r>
+        <w:t xml:space="preserve"> </w:t>
+      </w:r>
+      <w:r>
+        <w:t>on</w:t>
+      </w:r>
+      <w:r>
+        <w:t xml:space="preserve"> the exchange price. </w:t>
+      </w:r>
+      <w:r>
+        <w:lastRenderedPageBreak/>
+        <w:t>On the contrary</w:t>
+      </w:r>
+      <w:r>
+        <w:t>, a large transaction</w:t>
+      </w:r>
+      <w:r>
+        <w:t xml:space="preserve"> for cryptocurrencies </w:t>
+      </w:r>
+      <w:r>
+        <w:t xml:space="preserve">will </w:t>
+      </w:r>
+      <w:r>
+        <w:t xml:space="preserve">incur heavy fees and cause a large fluctuation in the exchange price of the currency [5]. A set of financially motivated kernels is constructed for the EURUSD currency pair and is used to predict the direction of price movement for the currency over multiple time horizons. </w:t>
+      </w:r>
+      <w:r>
+        <w:t>Multiple Kernel Learning (</w:t>
+      </w:r>
+      <w:r>
+        <w:t>MKL</w:t>
+      </w:r>
+      <w:r>
+        <w:t>)</w:t>
+      </w:r>
+      <w:r>
+        <w:t xml:space="preserve"> is shown to outperform each of the kernels individually in terms of predictive accuracy [</w:t>
+      </w:r>
+      <w:r>
+        <w:t>7</w:t>
+      </w:r>
+      <w:r>
+        <w:t>]</w:t>
+      </w:r>
+      <w:r>
+        <w:t>.</w:t>
+      </w:r>
+    </w:p>
+    <w:p>
+      <w:r>
+        <w:t>In order to determine whether cryptocurrencies such as Bitcoin can be considered an asset class similar to the world’s government</w:t>
+      </w:r>
+      <w:r>
+        <w:t>-</w:t>
+      </w:r>
+      <w:r>
+        <w:t>backed currencies, the cryptocurrency would need to satisfy three questions. Can it be used as a medium of exchange? Can it be used as a unit of comparability between two good</w:t>
+      </w:r>
+      <w:r>
+        <w:t>s</w:t>
+      </w:r>
+      <w:r>
+        <w:t xml:space="preserve"> and it must store value over time [4]. Price fluctuations in Bitcoin and other cryptocurrencies are dependent on both internal and external factors</w:t>
+      </w:r>
+      <w:r>
+        <w:rPr>
+          <w:b/>
+        </w:rPr>
+        <w:t xml:space="preserve"> </w:t>
+      </w:r>
+      <w:r>
+        <w:t>[4]. The internal factors are supply and demand but since the supply is deterministic this means that the only internal driver is the demand for Bitcoin. The demand for Bitcoin is determined by the hash rate. External factors affecting the price of Bitcoin is the adoption rate and how it is being used as an investment vehicle. In the short-term</w:t>
       </w:r>
       <w:r>
         <w:t>,</w:t>
       </w:r>
       <w:r>
-        <w:t xml:space="preserve"> making it difficul</w:t>
-      </w:r>
-      <w:r>
-        <w:t xml:space="preserve">t for some investors to see </w:t>
-      </w:r>
-      <w:r>
-        <w:t xml:space="preserve">opportunity within </w:t>
-      </w:r>
-      <w:r>
-        <w:t xml:space="preserve">the noise. </w:t>
-      </w:r>
-      <w:r>
-        <w:t>A tool is needed to help investors forecast price change and rank cryptocurrencies for investment opportunity. We developed a forecast model for three cryptocurrencies</w:t>
-      </w:r>
-      <w:r>
-        <w:t xml:space="preserve">, Bitcoin, </w:t>
+        <w:t xml:space="preserve"> Bitcoin acts as a safe-haven investment and in the long run acts as a hedge [4].</w:t>
+      </w:r>
+    </w:p>
+    <w:p>
+      <w:r>
+        <w:t xml:space="preserve">Factor investing is where an investor </w:t>
+      </w:r>
+      <w:proofErr w:type="gramStart"/>
+      <w:r>
+        <w:t>invest</w:t>
+      </w:r>
+      <w:proofErr w:type="gramEnd"/>
+      <w:r>
+        <w:t xml:space="preserve"> funds in the underlying risk factors that make up an asset class. One of these factors is momentum. The momentum of an asset is looking at the past performance of an asset and using that to determine the future of that asset. The momentum strategy of </w:t>
       </w:r>
       <w:proofErr w:type="spellStart"/>
       <w:r>
-        <w:t>Litecoin</w:t>
+        <w:t>Jegadeesh</w:t>
       </w:r>
       <w:proofErr w:type="spellEnd"/>
       <w:r>
-        <w:t xml:space="preserve">, and </w:t>
+        <w:t xml:space="preserve"> and Titman (1993) was able to produce abnormal positive returns [</w:t>
+      </w:r>
+      <w:r>
+        <w:t>6</w:t>
+      </w:r>
+      <w:r>
+        <w:t>].</w:t>
+      </w:r>
+    </w:p>
+    <w:p>
+      <w:r>
+        <w:t>In determining the cryptocurrencies that we use for our model we used each coin’s market capitalization. Market capitalization is a term that has been borrowed from stock markets and inappropriately applied to the crypto space. It is defined as the total value of all shares outstanding of a company. But in crypto land, we have taken to defining market cap as the value of all publicly (not total) available coins or tokens</w:t>
+      </w:r>
+      <w:r>
+        <w:t xml:space="preserve"> [8]</w:t>
+      </w:r>
+      <w:r>
+        <w:t>. In our analysis</w:t>
+      </w:r>
+      <w:r>
+        <w:t>,</w:t>
+      </w:r>
+      <w:r>
+        <w:t xml:space="preserve"> we use the current standard for market capitalization but also include a percentage showing the coins that are in circulation divided by the total coins outstanding.</w:t>
+      </w:r>
+      <w:r>
+        <w:t xml:space="preserve"> In addition, we add other financial factors plus sentiment analysis data to determine factors that contribute to an accurate price change forecast.</w:t>
+      </w:r>
+    </w:p>
+    <w:p>
+      <w:pPr>
+        <w:ind w:firstLine="180"/>
+      </w:pPr>
+      <w:bookmarkStart w:id="5" w:name="_Hlk496549710"/>
+      <w:r>
+        <w:t xml:space="preserve">For those unfamiliar, the Sharpe ratio is a way to normalize returns for the risk that was taken to achieve them, with higher values being better. It is calculated here as the annualized return divided by the annualized volatility, so we are using </w:t>
+      </w:r>
+      <w:r>
+        <w:t xml:space="preserve">a </w:t>
+      </w:r>
+      <w:r>
+        <w:t>zero-risk</w:t>
+      </w:r>
+      <w:r>
+        <w:t xml:space="preserve"> free rate. Data is f</w:t>
+      </w:r>
+      <w:r>
+        <w:t xml:space="preserve">rom March 17th, 2017 to August 30th, so the major caveat of a small sample size applies to all data in this analysis. A quick note on methodology, when comparing crypto to traditional assets we use the standard 252 trading day </w:t>
       </w:r>
       <w:proofErr w:type="spellStart"/>
       <w:r>
-        <w:t>Ver</w:t>
-      </w:r>
-      <w:r>
-        <w:t>t</w:t>
-      </w:r>
-      <w:r>
-        <w:t>coin</w:t>
+        <w:t>annualization</w:t>
       </w:r>
       <w:proofErr w:type="spellEnd"/>
       <w:r>
-        <w:t>,</w:t>
-      </w:r>
-      <w:r>
-        <w:t xml:space="preserve"> </w:t>
-      </w:r>
-      <w:r>
-        <w:t>based on f</w:t>
-      </w:r>
-      <w:r>
-        <w:t xml:space="preserve">inancial </w:t>
-      </w:r>
-      <w:r>
-        <w:t xml:space="preserve">predictors </w:t>
-      </w:r>
-      <w:r>
-        <w:t xml:space="preserve">and sentiment </w:t>
-      </w:r>
-      <w:r>
-        <w:t xml:space="preserve">that </w:t>
-      </w:r>
-      <w:r>
-        <w:t>forecast</w:t>
-      </w:r>
-      <w:r>
-        <w:t>s</w:t>
-      </w:r>
-      <w:r>
-        <w:t xml:space="preserve"> </w:t>
-      </w:r>
-      <w:r>
-        <w:t xml:space="preserve">price change </w:t>
-      </w:r>
-      <w:r>
-        <w:t>five</w:t>
-      </w:r>
-      <w:r>
-        <w:t xml:space="preserve"> days</w:t>
-      </w:r>
-      <w:r>
-        <w:t xml:space="preserve"> into the future</w:t>
-      </w:r>
-      <w:r>
-        <w:t xml:space="preserve">. </w:t>
-      </w:r>
-      <w:r>
-        <w:t xml:space="preserve">We normalized the price changes </w:t>
-      </w:r>
-      <w:r>
-        <w:t xml:space="preserve">and </w:t>
-      </w:r>
-      <w:r>
-        <w:t xml:space="preserve">sorted </w:t>
-      </w:r>
-      <w:r>
-        <w:t xml:space="preserve">them </w:t>
-      </w:r>
-      <w:r>
-        <w:t>to show the short term best investment o</w:t>
-      </w:r>
-      <w:r>
-        <w:t>pportunities</w:t>
+        <w:t xml:space="preserve"> factors, and remove weekends and holidays from the data set. When looking at exclusively crypto assets, we use the full 365-day</w:t>
+      </w:r>
+      <w:r>
+        <w:t xml:space="preserve"> year and</w:t>
+      </w:r>
+      <w:r>
+        <w:t xml:space="preserve"> 15:00 US Central time as each daily closing price [</w:t>
+      </w:r>
+      <w:r>
+        <w:t>8</w:t>
+      </w:r>
+      <w:r>
+        <w:t>]</w:t>
       </w:r>
       <w:r>
         <w:t>.</w:t>
       </w:r>
-      <w:r>
-        <w:t xml:space="preserve"> </w:t>
-      </w:r>
-      <w:r>
-        <w:t xml:space="preserve">This tool forecasted price </w:t>
-      </w:r>
-      <w:commentRangeStart w:id="0"/>
-      <w:r>
-        <w:t xml:space="preserve">change with 80% accuracy </w:t>
-      </w:r>
-      <w:commentRangeEnd w:id="0"/>
-      <w:r>
-        <w:rPr>
-          <w:rStyle w:val="CommentReference"/>
-        </w:rPr>
-        <w:commentReference w:id="0"/>
-      </w:r>
-      <w:r>
-        <w:t xml:space="preserve">on average and ranked Bitcoin, </w:t>
-      </w:r>
-      <w:proofErr w:type="spellStart"/>
-      <w:r>
-        <w:t>Litecoin</w:t>
-      </w:r>
-      <w:proofErr w:type="spellEnd"/>
-      <w:r>
-        <w:t xml:space="preserve">, and </w:t>
-      </w:r>
-      <w:proofErr w:type="spellStart"/>
-      <w:r>
-        <w:t>Vertcoin</w:t>
-      </w:r>
-      <w:proofErr w:type="spellEnd"/>
-      <w:r>
-        <w:t xml:space="preserve"> by maximum forecasted normalized price change.</w:t>
-      </w:r>
-      <w:r>
-        <w:t xml:space="preserve"> </w:t>
-      </w:r>
-      <w:r>
-        <w:t xml:space="preserve">We conclude that combining financial </w:t>
-      </w:r>
-      <w:r>
-        <w:t xml:space="preserve">predictors </w:t>
-      </w:r>
-      <w:r>
-        <w:t xml:space="preserve">and sentiment </w:t>
-      </w:r>
-      <w:r>
-        <w:t xml:space="preserve">analysis based on momentum in </w:t>
-      </w:r>
-      <w:proofErr w:type="gramStart"/>
-      <w:r>
-        <w:t>a model results</w:t>
-      </w:r>
-      <w:proofErr w:type="gramEnd"/>
-      <w:r>
-        <w:t xml:space="preserve"> in a meaningful ranking index to help investors locate investment opportunities.</w:t>
-      </w:r>
-      <w:r>
-        <w:t xml:space="preserve"> </w:t>
-      </w:r>
-    </w:p>
-    <w:p>
-      <w:pPr>
-        <w:pStyle w:val="Heading1"/>
-      </w:pPr>
-      <w:r>
-        <w:t>1</w:t>
-      </w:r>
-      <w:r>
-        <w:t xml:space="preserve">   </w:t>
-      </w:r>
-      <w:r>
-        <w:t>Introduction</w:t>
-      </w:r>
-    </w:p>
-    <w:p>
-      <w:pPr>
-        <w:ind w:firstLine="0"/>
-      </w:pPr>
-      <w:r>
-        <w:t xml:space="preserve">The </w:t>
-      </w:r>
-      <w:r>
-        <w:t xml:space="preserve">first </w:t>
-      </w:r>
-      <w:r>
-        <w:t>cryptocurrency</w:t>
-      </w:r>
-      <w:r>
-        <w:t>,</w:t>
-      </w:r>
-      <w:r>
-        <w:t xml:space="preserve"> Bitcoin, based on blockchain technology, is a secure method to make financial transactions</w:t>
-      </w:r>
-      <w:r>
-        <w:t xml:space="preserve"> that was introduced in 2009 CITE NEEDED</w:t>
-      </w:r>
-      <w:r>
-        <w:t xml:space="preserve">. </w:t>
-      </w:r>
-      <w:r>
-        <w:t xml:space="preserve">Bitcoin is a peer-to-peer cryptographic digital currency that was created in 2009 by an unknown person using the alias Satoshi </w:t>
-      </w:r>
-      <w:proofErr w:type="spellStart"/>
-      <w:r>
-        <w:t>Nakamoto</w:t>
-      </w:r>
-      <w:proofErr w:type="spellEnd"/>
-      <w:r>
-        <w:t xml:space="preserve"> CITE NEEDED</w:t>
-      </w:r>
-      <w:r>
-        <w:t>. Bitcoin is unregulated and hence comes with</w:t>
-      </w:r>
-      <w:r>
-        <w:rPr>
-          <w:b/>
-        </w:rPr>
-        <w:t xml:space="preserve"> </w:t>
-      </w:r>
-      <w:r>
-        <w:t xml:space="preserve">benefits (and potentially a lot of issues) such as transactions can be </w:t>
-      </w:r>
-      <w:r>
-        <w:t>made</w:t>
-      </w:r>
-      <w:r>
-        <w:t xml:space="preserve"> in a frictionless manner – no fees - and </w:t>
-      </w:r>
-      <w:r>
-        <w:t xml:space="preserve">pseudo </w:t>
-      </w:r>
-      <w:r>
-        <w:t xml:space="preserve">anonymously. </w:t>
-      </w:r>
-      <w:r>
-        <w:t xml:space="preserve">Transactions </w:t>
-      </w:r>
-      <w:r>
-        <w:t>can be purchased through exchanges or can be ‘mined’ by computing/solving</w:t>
-      </w:r>
-      <w:r>
-        <w:t xml:space="preserve"> </w:t>
-      </w:r>
-      <w:r>
-        <w:t>complex mathemat</w:t>
-      </w:r>
-      <w:r>
-        <w:t>ical/cryptographic puzzles [1].</w:t>
-      </w:r>
-    </w:p>
-    <w:p>
-      <w:pPr>
-        <w:ind w:firstLine="270"/>
-      </w:pPr>
-      <w:r>
-        <w:t>Since 2009</w:t>
-      </w:r>
-      <w:r>
-        <w:t xml:space="preserve">, hundreds of cryptocurrencies have been created and more are continually being created. The </w:t>
-      </w:r>
-      <w:proofErr w:type="gramStart"/>
-      <w:r>
-        <w:t>long term</w:t>
-      </w:r>
-      <w:proofErr w:type="gramEnd"/>
-      <w:r>
-        <w:t xml:space="preserve"> </w:t>
-      </w:r>
-      <w:r>
-        <w:t xml:space="preserve">asset </w:t>
-      </w:r>
-      <w:r>
-        <w:t xml:space="preserve">viability of </w:t>
-      </w:r>
-      <w:r>
-        <w:t xml:space="preserve">cryptocurrencies is yet to be understood. The markets are trying to decide whether they are a hedge, safe haven </w:t>
-      </w:r>
-      <w:commentRangeStart w:id="1"/>
-      <w:r>
-        <w:t xml:space="preserve">or the properties of cryptocurrencies </w:t>
-      </w:r>
-      <w:r>
-        <w:t xml:space="preserve">themselves </w:t>
-      </w:r>
-      <w:r>
-        <w:t xml:space="preserve">such as whether they will behave like speculative assets or in fact become another form of money </w:t>
-      </w:r>
-      <w:commentRangeEnd w:id="1"/>
-      <w:r>
-        <w:rPr>
-          <w:rStyle w:val="CommentReference"/>
-        </w:rPr>
-        <w:commentReference w:id="1"/>
-      </w:r>
-      <w:r>
-        <w:t xml:space="preserve">[4]. Some research has shown that Bitcoin appears to act as a speculative safe haven for investors [4]. </w:t>
-      </w:r>
-      <w:commentRangeStart w:id="2"/>
-      <w:r>
-        <w:t>In this paper</w:t>
-      </w:r>
-      <w:r>
-        <w:t>,</w:t>
-      </w:r>
-      <w:r>
-        <w:t xml:space="preserve"> we </w:t>
-      </w:r>
-      <w:r>
-        <w:t>examine multiple</w:t>
-      </w:r>
-      <w:r>
-        <w:t xml:space="preserve"> cryptocurrenc</w:t>
-      </w:r>
-      <w:r>
-        <w:t>ies</w:t>
-      </w:r>
-      <w:r>
-        <w:t xml:space="preserve"> to determine </w:t>
-      </w:r>
-      <w:r>
-        <w:t>if cryptocurrency</w:t>
-      </w:r>
-      <w:r>
-        <w:t xml:space="preserve"> is an asset class and</w:t>
-      </w:r>
-      <w:r>
-        <w:t>,</w:t>
-      </w:r>
-      <w:r>
-        <w:t xml:space="preserve"> therefore</w:t>
-      </w:r>
-      <w:r>
-        <w:t>,</w:t>
-      </w:r>
-      <w:r>
-        <w:t xml:space="preserve"> tradable amongst other assets on the world’s markets.</w:t>
-      </w:r>
-      <w:commentRangeEnd w:id="2"/>
-      <w:r>
-        <w:rPr>
-          <w:rStyle w:val="CommentReference"/>
-        </w:rPr>
-        <w:commentReference w:id="2"/>
-      </w:r>
-    </w:p>
-    <w:p>
-      <w:pPr>
-        <w:ind w:firstLine="270"/>
-        <w:rPr>
-          <w:b/>
-        </w:rPr>
-      </w:pPr>
-      <w:r>
-        <w:t>NEED TO STATE THE PROBLEM ADDRESSED IN THIS PAPER IN CLEAR DEFINITIVE VOICE.</w:t>
-      </w:r>
-    </w:p>
-    <w:p>
+    </w:p>
+    <w:p>
+      <w:pPr>
+        <w:ind w:firstLine="180"/>
+      </w:pPr>
+      <w:r>
+        <w:t xml:space="preserve">The rest of the paper is structured as follows. Section 2 provides background of cryptocurrency. Section 3 provides background of sentiment analysis. Section 4 describes our methodology. Section 5 details the data used in the research. Section 6 provides the results of our research. Section 7 analyzes the results. Section 8 discusses the ethics. </w:t>
+      </w:r>
+      <w:r>
+        <w:t xml:space="preserve">We draw the relevant conclusions in </w:t>
+      </w:r>
+      <w:r>
+        <w:t xml:space="preserve">Section 9 and </w:t>
+      </w:r>
+      <w:r>
+        <w:t xml:space="preserve">discuss future work in Section </w:t>
+      </w:r>
+      <w:r>
+        <w:t>10.</w:t>
+      </w:r>
+    </w:p>
+    <w:bookmarkEnd w:id="5"/>
+    <w:p>
+      <w:pPr>
+        <w:pStyle w:val="Heading2"/>
+      </w:pPr>
       <w:r>
         <w:lastRenderedPageBreak/>
-        <w:t xml:space="preserve">Today </w:t>
-      </w:r>
-      <w:commentRangeStart w:id="3"/>
-      <w:r>
-        <w:t>cryptocurrenc</w:t>
-      </w:r>
-      <w:r>
-        <w:t>ies</w:t>
-      </w:r>
-      <w:r>
-        <w:t xml:space="preserve"> </w:t>
-      </w:r>
-      <w:commentRangeEnd w:id="3"/>
-      <w:r>
-        <w:rPr>
-          <w:rStyle w:val="CommentReference"/>
-        </w:rPr>
-        <w:commentReference w:id="3"/>
-      </w:r>
-      <w:r>
-        <w:t>are</w:t>
-      </w:r>
-      <w:r>
-        <w:t xml:space="preserve"> </w:t>
-      </w:r>
-      <w:r>
-        <w:t xml:space="preserve">on over 5,400 </w:t>
-      </w:r>
-      <w:commentRangeStart w:id="4"/>
-      <w:r>
-        <w:t xml:space="preserve">exchanges </w:t>
-      </w:r>
-      <w:commentRangeEnd w:id="4"/>
-      <w:r>
-        <w:rPr>
-          <w:rStyle w:val="CommentReference"/>
-        </w:rPr>
-        <w:commentReference w:id="4"/>
-      </w:r>
-      <w:r>
-        <w:t xml:space="preserve">with a total market capitalization of $164 billion [2]. There are over </w:t>
-      </w:r>
-      <w:r>
-        <w:t>1,300</w:t>
-      </w:r>
-      <w:r>
-        <w:t xml:space="preserve"> </w:t>
-      </w:r>
-      <w:r>
-        <w:t>crypto</w:t>
-      </w:r>
-      <w:r>
-        <w:t xml:space="preserve">currencies and growing exponentially </w:t>
-      </w:r>
-      <w:r>
-        <w:t>with</w:t>
-      </w:r>
-      <w:r>
-        <w:t xml:space="preserve"> </w:t>
-      </w:r>
-      <w:r>
-        <w:t>a 12-fold growth rate</w:t>
-      </w:r>
-      <w:r>
-        <w:t xml:space="preserve"> in 2017</w:t>
-      </w:r>
-      <w:r>
-        <w:t>. Investors are flocking to cryptocurrencies such as Ethereum where its value increase</w:t>
-      </w:r>
-      <w:r>
-        <w:t>d</w:t>
-      </w:r>
-      <w:r>
-        <w:t xml:space="preserve"> 41 times </w:t>
-      </w:r>
-      <w:r>
-        <w:t>over</w:t>
-      </w:r>
-      <w:r>
-        <w:t xml:space="preserve"> </w:t>
-      </w:r>
-      <w:r>
-        <w:t>an eight-month period</w:t>
-      </w:r>
-      <w:r>
-        <w:t xml:space="preserve"> in YEAR</w:t>
-      </w:r>
-      <w:r>
-        <w:t>. For comparis</w:t>
-      </w:r>
-      <w:r>
-        <w:t>on, the S&amp;P 500 I</w:t>
-      </w:r>
-      <w:r>
-        <w:t xml:space="preserve">ndex took over forty years to achieve the same kind of growth. Although new cryptocurrencies are </w:t>
-      </w:r>
-      <w:r>
-        <w:t>constantly entering the market</w:t>
-      </w:r>
-      <w:r>
-        <w:t>, Bitcoin appears to be entering a more mature phase where its volatility is decreasing [4].</w:t>
-      </w:r>
-    </w:p>
-    <w:p>
-      <w:r>
-        <w:t>Only recently have mainstream financial institutions like Fidelity begun to give its customers the ability to add cryptocurrencies to their portfolios</w:t>
-      </w:r>
-      <w:r>
-        <w:t xml:space="preserve"> </w:t>
-      </w:r>
-      <w:r>
-        <w:t>[3]</w:t>
-      </w:r>
-      <w:r>
-        <w:t xml:space="preserve">. Besides </w:t>
-      </w:r>
-      <w:r>
-        <w:t xml:space="preserve">the </w:t>
-      </w:r>
-      <w:r>
-        <w:t>continual development of the cryptocurrency products, additional marketplace tools are needed to support this growing marketplace. Cryptocurrenc</w:t>
-      </w:r>
-      <w:r>
-        <w:t>ies</w:t>
-      </w:r>
-      <w:r>
-        <w:t xml:space="preserve"> </w:t>
-      </w:r>
-      <w:r>
-        <w:t>are</w:t>
-      </w:r>
-      <w:r>
-        <w:t xml:space="preserve"> </w:t>
-      </w:r>
-      <w:r>
-        <w:t>so new that even large, stable banks are having a difficult time quantifying the movements and predicting where cryptocurrency is headed next</w:t>
-      </w:r>
-      <w:r>
-        <w:t xml:space="preserve"> NEED CITE</w:t>
-      </w:r>
-      <w:r>
-        <w:t>.</w:t>
-      </w:r>
-    </w:p>
-    <w:p>
-      <w:r>
-        <w:t>To aid both the experienced and lay investor in making a more informed decision, we creat</w:t>
-      </w:r>
-      <w:r>
-        <w:t>ed</w:t>
-      </w:r>
-      <w:r>
-        <w:t xml:space="preserve"> a </w:t>
-      </w:r>
-      <w:r>
-        <w:t xml:space="preserve">novel </w:t>
-      </w:r>
-      <w:r>
-        <w:t>cryptocurrency tool for the investor. Th</w:t>
-      </w:r>
-      <w:r>
-        <w:t>is</w:t>
-      </w:r>
-      <w:r>
-        <w:t xml:space="preserve"> tool </w:t>
-      </w:r>
-      <w:r>
-        <w:t>forecast</w:t>
-      </w:r>
-      <w:r>
-        <w:t>s</w:t>
-      </w:r>
-      <w:r>
-        <w:t xml:space="preserve"> future price change</w:t>
-      </w:r>
-      <w:r>
-        <w:t>s</w:t>
-      </w:r>
-      <w:r>
-        <w:t xml:space="preserve"> </w:t>
-      </w:r>
-      <w:r>
-        <w:t>considering the trends and other properties of various crypto-coins</w:t>
-      </w:r>
-      <w:r>
-        <w:t xml:space="preserve"> and then ranks them based on </w:t>
-      </w:r>
-      <w:r>
-        <w:t xml:space="preserve">a </w:t>
-      </w:r>
-      <w:r>
-        <w:t>normalized forecast</w:t>
-      </w:r>
-      <w:r>
-        <w:t xml:space="preserve">.  </w:t>
-      </w:r>
-    </w:p>
-    <w:p>
-      <w:r>
-        <w:t>NEED A FEW PARAGRAPHS DESCRIBING HOW YOU SOLVE THE PROBLEM YOU STATED A COUPLE PARAGRAPHS EARLIER (YOU KNOW, THE NEW PARAGRAPH I’VE ASKED YOU TO ADD). YOU’VE STATED YOU CREATED A NOVEL TOOL…DESCRIBE IT.</w:t>
-      </w:r>
-    </w:p>
-    <w:p>
-      <w:r>
-        <w:t xml:space="preserve">NEED PARAGRAPH </w:t>
-      </w:r>
-      <w:r>
-        <w:t>ON MAIN RESULTS</w:t>
-      </w:r>
-    </w:p>
-    <w:p>
-      <w:r>
-        <w:t>NEED PARAGRAPH ON MAIN CONCLUSIONS.</w:t>
-      </w:r>
-    </w:p>
-    <w:p>
-      <w:r>
-        <w:t>NEED PARAGRAPH ON PAPER ORGANIZATION.</w:t>
-      </w:r>
-    </w:p>
-    <w:p/>
-    <w:p>
-      <w:r>
-        <w:t>THE FOLLOWING MATERIAL IS MORE APPROPRIATE FOR A SECTION OF ITS OWN THAT COVERS THE CRYPTOCURRENCY MARKET AND INVESTOR’S TOOLS.</w:t>
-      </w:r>
-    </w:p>
-    <w:p>
-      <w:r>
-        <w:t>Currently</w:t>
-      </w:r>
-      <w:r>
-        <w:t>,</w:t>
-      </w:r>
-      <w:r>
-        <w:t xml:space="preserve"> the cryptocurrency investor’s tools rely solely on past statistics and this is due to the infancy of the cryptocurrency market. There simply has not been the level of analysis on cryptocurrency that is required to bring it to mainstream assets classes.</w:t>
-      </w:r>
-    </w:p>
-    <w:p>
-      <w:r>
-        <w:t xml:space="preserve">Most current forecasting techniques utilize univariate </w:t>
-      </w:r>
-      <w:r>
-        <w:t xml:space="preserve">time series which model one variable. This approach </w:t>
-      </w:r>
-      <w:r>
-        <w:t>does not capture other influential factors such as momentum.  Due to the highly volatile and unregulated nature of cryptocurrencies, outside factors play an influential role in determining the value of the crypto-coin. We include</w:t>
-      </w:r>
-      <w:r>
-        <w:t>d</w:t>
-      </w:r>
-      <w:r>
-        <w:t xml:space="preserve"> these factors in our overall analysis to provide a clear picture </w:t>
-      </w:r>
-      <w:r>
-        <w:t>of</w:t>
-      </w:r>
-      <w:r>
-        <w:t xml:space="preserve"> </w:t>
-      </w:r>
-      <w:r>
-        <w:t>what cryptocurrency is and how it can be invested.</w:t>
-      </w:r>
-    </w:p>
-    <w:p>
-      <w:r>
-        <w:t xml:space="preserve">In order to better model cryptocurrency, we need to understand how and why it behaves such as it does. One of the main issues with cryptocurrency is that each currency is built somewhat differently. Unlike fiat currency where the units are backed by the government and it has value because the government says it has value, cryptocurrency has value because others who </w:t>
-      </w:r>
-      <w:r>
-        <w:t>hold the crypto-coin</w:t>
-      </w:r>
-      <w:r>
-        <w:t xml:space="preserve"> say it has value.</w:t>
-      </w:r>
-    </w:p>
-    <w:p>
-      <w:r>
-        <w:t xml:space="preserve">Is there a correlation between fiat and cryptocurrency? In some research, Bitcoin has been found to be negatively </w:t>
-      </w:r>
-      <w:r>
-        <w:t xml:space="preserve">correlated </w:t>
-      </w:r>
-      <w:r>
-        <w:t xml:space="preserve">with the Yuan and the USD while being positively correlated with the USD/EUR exchange rate [4]. This is part of our model, </w:t>
-      </w:r>
-      <w:r>
-        <w:lastRenderedPageBreak/>
-        <w:t xml:space="preserve">using various foreign exchange rates </w:t>
-      </w:r>
-      <w:r>
-        <w:t xml:space="preserve">to </w:t>
-      </w:r>
-      <w:r>
-        <w:t xml:space="preserve">determine </w:t>
-      </w:r>
-      <w:r>
-        <w:t xml:space="preserve">their influence on </w:t>
-      </w:r>
-      <w:r>
-        <w:t>the price of crypto</w:t>
-      </w:r>
-      <w:r>
-        <w:t>-coin</w:t>
-      </w:r>
-      <w:r>
-        <w:t xml:space="preserve">.  </w:t>
-      </w:r>
-    </w:p>
-    <w:p>
-      <w:r>
-        <w:t xml:space="preserve">Liquidity is one of the major issues with cryptocurrencies. With fiat currency, a large transaction is easily absorbed into the system with little </w:t>
-      </w:r>
-      <w:r>
-        <w:t>effect</w:t>
-      </w:r>
-      <w:r>
-        <w:t xml:space="preserve"> </w:t>
-      </w:r>
-      <w:r>
-        <w:t>on</w:t>
-      </w:r>
-      <w:r>
-        <w:t xml:space="preserve"> the exchange price. On the contrary</w:t>
-      </w:r>
-      <w:r>
-        <w:t>, a large transaction</w:t>
-      </w:r>
-      <w:r>
-        <w:t xml:space="preserve"> for cryptocurrencies </w:t>
-      </w:r>
-      <w:r>
-        <w:t xml:space="preserve">will </w:t>
-      </w:r>
-      <w:r>
-        <w:t xml:space="preserve">incur heavy fees and cause a large fluctuation in the exchange price of the currency [5]. A set of financially motivated kernels is constructed for the EURUSD currency pair and is used to predict the direction of price movement for the currency over multiple time horizons. </w:t>
-      </w:r>
-      <w:r>
-        <w:t>Multiple Kernel Learning (</w:t>
-      </w:r>
-      <w:r>
-        <w:t>MKL</w:t>
-      </w:r>
-      <w:r>
-        <w:t>)</w:t>
-      </w:r>
-      <w:r>
-        <w:t xml:space="preserve"> is shown to outperform each of the kernels individually in terms of predictive accuracy [</w:t>
-      </w:r>
-      <w:r>
-        <w:t>7</w:t>
-      </w:r>
-      <w:r>
-        <w:t>]</w:t>
-      </w:r>
-      <w:r>
-        <w:t>.</w:t>
-      </w:r>
-    </w:p>
-    <w:p>
-      <w:r>
-        <w:t>In order to determine whether cryptocurrencies such as Bitcoin can be considered an asset class similar to the world’s government</w:t>
-      </w:r>
-      <w:r>
-        <w:t>-</w:t>
-      </w:r>
-      <w:r>
-        <w:t>backed currencies, the cryptocurrency would need to satisfy three questions. Can it be used as a medium of exchange? Can it be used as a unit of comparability between two good</w:t>
-      </w:r>
-      <w:r>
-        <w:t>s</w:t>
-      </w:r>
-      <w:r>
-        <w:t xml:space="preserve"> and it must store value over time [4]. Price fluctuations in Bitcoin and other cryptocurrencies are dependent on both internal and external factors</w:t>
-      </w:r>
-      <w:r>
-        <w:rPr>
-          <w:b/>
-        </w:rPr>
-        <w:t xml:space="preserve"> </w:t>
-      </w:r>
-      <w:r>
-        <w:t>[4]. The internal factors are supply and demand but since the supply is deterministic this means that the only internal driver is the demand for Bitcoin. The demand for Bitcoin is determined by the hash rate. External factors affecting the price of Bitcoin is the adoption rate and how it is being used as an investment vehicle. In the short-term</w:t>
-      </w:r>
-      <w:r>
-        <w:t>,</w:t>
-      </w:r>
-      <w:r>
-        <w:t xml:space="preserve"> Bitcoin acts as a safe-haven investment and in the long run acts as a hedge [4].</w:t>
-      </w:r>
-    </w:p>
-    <w:p>
-      <w:r>
-        <w:t xml:space="preserve">Factor investing is where an investor </w:t>
-      </w:r>
-      <w:proofErr w:type="gramStart"/>
-      <w:r>
-        <w:t>invest</w:t>
-      </w:r>
-      <w:proofErr w:type="gramEnd"/>
-      <w:r>
-        <w:t xml:space="preserve"> funds in the underlying risk factors that make up an asset class. One of these factors is momentum. The momentum of an asset is looking at the past performance of an asset and using that to determine the future of that asset. The momentum strategy of </w:t>
-      </w:r>
-      <w:proofErr w:type="spellStart"/>
-      <w:r>
-        <w:t>Jegadeesh</w:t>
-      </w:r>
-      <w:proofErr w:type="spellEnd"/>
-      <w:r>
-        <w:t xml:space="preserve"> and Titman (1993) was able to produce abnormal positive returns [</w:t>
-      </w:r>
-      <w:r>
-        <w:t>6</w:t>
-      </w:r>
-      <w:r>
-        <w:t>].</w:t>
-      </w:r>
-    </w:p>
-    <w:p>
-      <w:r>
-        <w:t>In determining the cryptocurrencies that we use for our model we used each coin’s market capitalization. Market capitalization is a term that has been borrowed from stock markets and inappropriately applied to the crypto space. It is defined as the total value of all shares outstanding of a company. But in crypto land, we have taken to defining market cap as the value of all publicly (not total) available coins or tokens</w:t>
-      </w:r>
-      <w:r>
-        <w:t xml:space="preserve"> [8]</w:t>
-      </w:r>
-      <w:r>
-        <w:t>. In our analysis</w:t>
-      </w:r>
-      <w:r>
-        <w:t>,</w:t>
-      </w:r>
-      <w:r>
-        <w:t xml:space="preserve"> we use the current standard for market capitalization but also include a percentage showing the coins that are in circulation divided by the total coins outstanding.</w:t>
-      </w:r>
-      <w:r>
-        <w:t xml:space="preserve"> In addition, we add other financial factors plus sentiment analysis data to determine factors that contribute to an accurate price change forecast.</w:t>
-      </w:r>
-    </w:p>
-    <w:p>
-      <w:pPr>
-        <w:ind w:firstLine="180"/>
-      </w:pPr>
-      <w:bookmarkStart w:id="5" w:name="_Hlk496549710"/>
-      <w:r>
-        <w:t xml:space="preserve">For those unfamiliar, the Sharpe ratio is a way to normalize returns for the risk that was taken to achieve them, with higher values being better. It is calculated here as the annualized return divided by the annualized volatility, so we are using </w:t>
-      </w:r>
-      <w:r>
-        <w:t xml:space="preserve">a </w:t>
-      </w:r>
-      <w:r>
-        <w:t>zero-risk</w:t>
-      </w:r>
-      <w:r>
-        <w:t xml:space="preserve"> free rate. Data is f</w:t>
-      </w:r>
-      <w:r>
-        <w:t xml:space="preserve">rom March 17th, 2017 to August 30th, so the major caveat of a small sample size applies to all data in this analysis. A quick note on methodology, when comparing crypto to traditional assets we use the standard 252 trading day </w:t>
-      </w:r>
-      <w:proofErr w:type="spellStart"/>
-      <w:r>
-        <w:t>annualization</w:t>
-      </w:r>
-      <w:proofErr w:type="spellEnd"/>
-      <w:r>
-        <w:t xml:space="preserve"> factors, and remove weekends and holidays from the data set. When looking at exclusively crypto assets, we use the full 365-day</w:t>
-      </w:r>
-      <w:r>
-        <w:t xml:space="preserve"> year and</w:t>
-      </w:r>
-      <w:r>
-        <w:t xml:space="preserve"> 15:00 US Central time as each daily closing price [</w:t>
-      </w:r>
-      <w:r>
-        <w:t>8</w:t>
-      </w:r>
-      <w:r>
-        <w:t>]</w:t>
-      </w:r>
-      <w:r>
-        <w:t>.</w:t>
-      </w:r>
-    </w:p>
-    <w:p>
-      <w:pPr>
-        <w:ind w:firstLine="180"/>
-      </w:pPr>
-      <w:r>
-        <w:t xml:space="preserve">The rest of the paper is structured as follows. Section 2 provides background of cryptocurrency. Section 3 provides background of sentiment analysis. Section 4 describes our methodology. Section 5 details the data used in the research. Section 6 </w:t>
-      </w:r>
-      <w:r>
-        <w:lastRenderedPageBreak/>
-        <w:t xml:space="preserve">provides the results of our research. Section 7 analyzes the results. Section 8 discusses the ethics. </w:t>
-      </w:r>
-      <w:r>
-        <w:t xml:space="preserve">We draw the relevant conclusions in </w:t>
-      </w:r>
-      <w:r>
-        <w:t xml:space="preserve">Section 9 and </w:t>
-      </w:r>
-      <w:r>
-        <w:t xml:space="preserve">discuss future work in Section </w:t>
-      </w:r>
-      <w:r>
-        <w:t>10.</w:t>
-      </w:r>
-    </w:p>
-    <w:bookmarkEnd w:id="5"/>
-    <w:p>
-      <w:pPr>
-        <w:pStyle w:val="Heading2"/>
-      </w:pPr>
-      <w:r>
         <w:t>2</w:t>
       </w:r>
       <w:r>
@@ -1131,7 +1067,15 @@
       </w:r>
       <w:proofErr w:type="spellEnd"/>
       <w:r>
-        <w:t>, Ethereum, and subsequent forks</w:t>
+        <w:t xml:space="preserve">, </w:t>
+      </w:r>
+      <w:proofErr w:type="spellStart"/>
+      <w:r>
+        <w:t>Ethereum</w:t>
+      </w:r>
+      <w:proofErr w:type="spellEnd"/>
+      <w:r>
+        <w:t>, and subsequent forks</w:t>
       </w:r>
       <w:r>
         <w:t>.</w:t>
@@ -1377,42 +1321,39 @@
         <w:t>-</w:t>
       </w:r>
       <w:r>
-        <w:t xml:space="preserve">work. Transactions are assembled and hashed by bitcoin nodes or miners that use CPU power to solve cryptographic puzzles for coin </w:t>
-      </w:r>
+        <w:t xml:space="preserve">work. Transactions are assembled and hashed by bitcoin nodes or miners that use CPU power to solve cryptographic puzzles for coin and or transaction rewards by adding blocks to the ledger </w:t>
+      </w:r>
+      <w:r>
+        <w:t xml:space="preserve">creating the </w:t>
+      </w:r>
+      <w:r>
+        <w:t>blockchain. Incentivizing</w:t>
+      </w:r>
+      <w:r>
+        <w:t>,</w:t>
+      </w:r>
+      <w:r>
+        <w:t xml:space="preserve"> miners to be honest</w:t>
+      </w:r>
+      <w:r>
+        <w:t>,</w:t>
+      </w:r>
+      <w:r>
+        <w:t xml:space="preserve"> keeps the network secured and introduces coins to the marketplace. Miners may sell or trade their coins for goods and services</w:t>
+      </w:r>
+      <w:r>
+        <w:t xml:space="preserve"> and a</w:t>
+      </w:r>
+      <w:r>
+        <w:t xml:space="preserve">s long as there are 51% honest nodes on the network, the system is secure. </w:t>
+      </w:r>
+    </w:p>
+    <w:p>
+      <w:pPr>
+        <w:ind w:firstLine="270"/>
+      </w:pPr>
       <w:r>
         <w:lastRenderedPageBreak/>
-        <w:t xml:space="preserve">and or transaction rewards by adding blocks to the ledger </w:t>
-      </w:r>
-      <w:r>
-        <w:t xml:space="preserve">creating the </w:t>
-      </w:r>
-      <w:r>
-        <w:t>blockchain. Incentivizing</w:t>
-      </w:r>
-      <w:r>
-        <w:t>,</w:t>
-      </w:r>
-      <w:r>
-        <w:t xml:space="preserve"> miners to be honest</w:t>
-      </w:r>
-      <w:r>
-        <w:t>,</w:t>
-      </w:r>
-      <w:r>
-        <w:t xml:space="preserve"> keeps the network secured and introduces coins to the marketplace. Miners may sell or trade their coins for goods and services</w:t>
-      </w:r>
-      <w:r>
-        <w:t xml:space="preserve"> and a</w:t>
-      </w:r>
-      <w:r>
-        <w:t xml:space="preserve">s long as there are 51% honest nodes on the network, the system is secure. </w:t>
-      </w:r>
-    </w:p>
-    <w:p>
-      <w:pPr>
-        <w:ind w:firstLine="270"/>
-      </w:pPr>
-      <w:r>
         <w:t>T</w:t>
       </w:r>
       <w:r>
@@ -1694,50 +1635,195 @@
         <w:t xml:space="preserve"> have enough liquidity or amount of assets to satisfy the order without bumping up the price. </w:t>
       </w:r>
       <w:r>
-        <w:t xml:space="preserve">In addition, cryptocurrencies are traded across many exchanges creating </w:t>
+        <w:t>In addition, cryptocurrencies are traded across many exchanges creating less liquidity</w:t>
+      </w:r>
+      <w:r>
+        <w:t xml:space="preserve"> as opposed to a single exchange</w:t>
+      </w:r>
+      <w:r>
+        <w:t xml:space="preserve">. </w:t>
+      </w:r>
+      <w:r>
+        <w:t>Large trad</w:t>
+      </w:r>
+      <w:r>
+        <w:t xml:space="preserve">es </w:t>
+      </w:r>
+      <w:r>
+        <w:t>could exhaust the exchange causing “flash crash” similar to the one experience by GDAX in June of 2017</w:t>
+      </w:r>
+      <w:r>
+        <w:t xml:space="preserve"> when a</w:t>
+      </w:r>
+      <w:r>
+        <w:t xml:space="preserve"> multi-million </w:t>
+      </w:r>
+      <w:r>
+        <w:t>dollar</w:t>
+      </w:r>
+      <w:r>
+        <w:t>s</w:t>
+      </w:r>
+      <w:r>
+        <w:t xml:space="preserve"> sell order caused the price of Ethereum to drop 99.9% within a </w:t>
       </w:r>
       <w:r>
         <w:lastRenderedPageBreak/>
-        <w:t>less liquidity</w:t>
-      </w:r>
-      <w:r>
-        <w:t xml:space="preserve"> as opposed to a single exchange</w:t>
-      </w:r>
+        <w:t>second.</w:t>
+      </w:r>
+      <w:r>
+        <w:t xml:space="preserve"> The steep drop triggered cascading stop loss orders until the price reached $0.10 within a second. This price volatility is one of the main barriers to adoption [</w:t>
+      </w:r>
+      <w:r>
+        <w:t>15</w:t>
+      </w:r>
+      <w:r>
+        <w:t>].</w:t>
+      </w:r>
+    </w:p>
+    <w:p>
+      <w:pPr>
+        <w:ind w:firstLine="270"/>
+      </w:pPr>
+      <w:r>
+        <w:t>The exchange of digital assets is performed by digital wallets</w:t>
+      </w:r>
+      <w:r>
+        <w:t xml:space="preserve"> which </w:t>
+      </w:r>
+      <w:r>
+        <w:t xml:space="preserve">is an application that supports storing and sending a digital asset such as bitcoin. Wallets can be for a single </w:t>
+      </w:r>
+      <w:r>
+        <w:t xml:space="preserve">asset or support multiple assets like </w:t>
+      </w:r>
+      <w:proofErr w:type="spellStart"/>
+      <w:r>
+        <w:t>Jaxx</w:t>
+      </w:r>
+      <w:proofErr w:type="spellEnd"/>
       <w:r>
         <w:t xml:space="preserve">. </w:t>
       </w:r>
       <w:r>
-        <w:t>Large trad</w:t>
-      </w:r>
-      <w:r>
-        <w:t xml:space="preserve">es </w:t>
-      </w:r>
-      <w:r>
-        <w:t>could exhaust the exchange causing “flash crash” similar to the one experience by GDAX in June of 2017</w:t>
-      </w:r>
-      <w:r>
-        <w:t xml:space="preserve"> when a</w:t>
-      </w:r>
-      <w:r>
-        <w:t xml:space="preserve"> multi-million </w:t>
-      </w:r>
-      <w:r>
-        <w:t>dollar</w:t>
-      </w:r>
-      <w:r>
-        <w:t>s</w:t>
-      </w:r>
-      <w:r>
-        <w:t xml:space="preserve"> sell order caused the price of Ethereum to drop 99.9% within a second.</w:t>
-      </w:r>
-      <w:r>
-        <w:t xml:space="preserve"> The steep drop triggered cascading stop loss orders until the price reached $0.10 within a second. This price volatility is one of the main barriers to adoption [</w:t>
-      </w:r>
-      <w:r>
-        <w:t>15</w:t>
-      </w:r>
-      <w:r>
-        <w:t>].</w:t>
+        <w:t>Public and private key pairs for your digital asset are stored in the wallet. The public key is the address you use to send and receive assets. The private key is used to claim your assets on the blockchain.</w:t>
+      </w:r>
+      <w:r>
+        <w:t xml:space="preserve"> Transfer</w:t>
+      </w:r>
+      <w:r>
+        <w:t>ring</w:t>
+      </w:r>
+      <w:r>
+        <w:t xml:space="preserve"> money or digital assets is </w:t>
+      </w:r>
+      <w:r>
+        <w:t xml:space="preserve">a </w:t>
+      </w:r>
+      <w:r>
+        <w:t>transfer</w:t>
+      </w:r>
+      <w:r>
+        <w:t xml:space="preserve"> of</w:t>
+      </w:r>
+      <w:r>
+        <w:t xml:space="preserve"> ownership between parties on the </w:t>
+      </w:r>
+      <w:r>
+        <w:t xml:space="preserve">public blockchain </w:t>
+      </w:r>
+      <w:r>
+        <w:t>ledger. After the transaction is s</w:t>
+      </w:r>
+      <w:r>
+        <w:t>ufficiently confirmed</w:t>
+      </w:r>
+      <w:r>
+        <w:t xml:space="preserve">, it is essentially permanent. The major security risk </w:t>
+      </w:r>
+      <w:r>
+        <w:t xml:space="preserve">of this system </w:t>
+      </w:r>
+      <w:r>
+        <w:t>is</w:t>
+      </w:r>
+      <w:r>
+        <w:t xml:space="preserve"> losing your private keys and thereby losing ownership of your assets</w:t>
+      </w:r>
+      <w:r>
+        <w:t>.</w:t>
+      </w:r>
+    </w:p>
+    <w:p>
+      <w:pPr>
+        <w:pStyle w:val="Heading1"/>
+      </w:pPr>
+      <w:r>
+        <w:t>3 Sentiment Analysis</w:t>
+      </w:r>
+    </w:p>
+    <w:p>
+      <w:pPr>
+        <w:ind w:firstLine="0"/>
+      </w:pPr>
+      <w:r>
+        <w:t xml:space="preserve">BEFORE YOU GET HERE THERE IS MORE INFORMATION THAT YOU MAY WANT TO HAVE YOUR READER LEARN ABOUT.  </w:t>
+      </w:r>
+    </w:p>
+    <w:p>
+      <w:pPr>
+        <w:ind w:firstLine="0"/>
+      </w:pPr>
+      <w:r>
+        <w:t xml:space="preserve">There has not been a significant research towards sentiment analysis focused on cryptocurrency market. Instead, we look to a wealth of knowledge gained from the numerous papers focused on sentiment analysis focused on another financial market, the stock market index.  “As more and more personal Opinions are made available online, recent research indicates that analysis of online text such as blogs, web pages, and social networks can be useful for predicting different economic trends [17]. As such, sentiment analysis is performed using various data sources/tools such as Twitter, google and yahoo search trends, or message boards/blogs such as Reddit. These studies </w:t>
+      </w:r>
+      <w:r>
+        <w:t>look for</w:t>
+      </w:r>
+      <w:r>
+        <w:t xml:space="preserve"> trends from public tools to understand the public sentiment </w:t>
+      </w:r>
+      <w:r>
+        <w:t xml:space="preserve">in order to </w:t>
+      </w:r>
+      <w:r>
+        <w:t>directionall</w:t>
+      </w:r>
+      <w:r>
+        <w:t>y predict the stock market. Similarly, we look to use this public sentiment</w:t>
+      </w:r>
+      <w:r>
+        <w:t xml:space="preserve"> to pr</w:t>
+      </w:r>
+      <w:r>
+        <w:t>edict the cryptocurrency market</w:t>
+      </w:r>
+      <w:r>
+        <w:t>.</w:t>
+      </w:r>
+    </w:p>
+    <w:p>
+      <w:pPr>
+        <w:ind w:firstLine="180"/>
+      </w:pPr>
+      <w:r>
+        <w:t>Each of these analyses follows a very similar pattern. First, they seek to gather a consistent data source from the public tool that meets the frequency in which the prediction method requires. These feeds typically come in the form of an API provided by the tool of choice. This makes it somewhat trivial to plug into the tool to capture the transactional data that is provided through the API subscription.</w:t>
+      </w:r>
+    </w:p>
+    <w:p>
+      <w:pPr>
+        <w:ind w:firstLine="180"/>
+      </w:pPr>
+      <w:r>
+        <w:t>Second, the data retrieved through the APIs is filtered using terms that identify the different exchanges such as names, IPO ticker symbols, or associated businesses. This allows for a much more efficient algorithm process as it only performs further processing on transactions that are relevant to data requirements of the research analysis.</w:t>
+      </w:r>
+    </w:p>
+    <w:p>
+      <w:pPr>
+        <w:ind w:firstLine="180"/>
+      </w:pPr>
+      <w:r>
+        <w:t>Third, comes the identification of opinion and weighting of each sentiment instance. Now there are various ways to identify and weight each instance, but a common theme is to utilize a lexicon of financial terms to determine whether the opinion/text should be reviewed as positive or negative. This is necessary because as noted, “the Harvard dictionary is not structured for the vocabulary of traders. [16].” Then one can use other attributes provided by the API for the instance such as times searched for search engines such as Google and Yahoo, or the number of followers for the poster for instances gathered from Twitter, Facebook, or bloggers.</w:t>
       </w:r>
     </w:p>
     <w:p>
@@ -1745,155 +1831,7 @@
         <w:ind w:firstLine="270"/>
       </w:pPr>
       <w:r>
-        <w:t>The exchange of digital assets is performed by digital wallets</w:t>
-      </w:r>
-      <w:r>
-        <w:t xml:space="preserve"> which </w:t>
-      </w:r>
-      <w:r>
-        <w:t xml:space="preserve">is an application that supports storing and sending a digital asset such as bitcoin. Wallets can be for a single </w:t>
-      </w:r>
-      <w:r>
-        <w:t xml:space="preserve">asset or support multiple assets like </w:t>
-      </w:r>
-      <w:proofErr w:type="spellStart"/>
-      <w:r>
-        <w:t>Jaxx</w:t>
-      </w:r>
-      <w:proofErr w:type="spellEnd"/>
-      <w:r>
-        <w:t xml:space="preserve">. </w:t>
-      </w:r>
-      <w:r>
-        <w:t>Public and private key pairs for your digital asset are stored in the wallet. The public key is the address you use to send and receive assets. The private key is used to claim your assets on the blockchain.</w:t>
-      </w:r>
-      <w:r>
-        <w:t xml:space="preserve"> Transfer</w:t>
-      </w:r>
-      <w:r>
-        <w:t>ring</w:t>
-      </w:r>
-      <w:r>
-        <w:t xml:space="preserve"> money or digital assets is </w:t>
-      </w:r>
-      <w:r>
-        <w:t xml:space="preserve">a </w:t>
-      </w:r>
-      <w:r>
-        <w:t>transfer</w:t>
-      </w:r>
-      <w:r>
-        <w:t xml:space="preserve"> of</w:t>
-      </w:r>
-      <w:r>
-        <w:t xml:space="preserve"> ownership between parties on the </w:t>
-      </w:r>
-      <w:r>
-        <w:t xml:space="preserve">public blockchain </w:t>
-      </w:r>
-      <w:r>
-        <w:t>ledger. After the transaction is s</w:t>
-      </w:r>
-      <w:r>
-        <w:t>ufficiently confirmed</w:t>
-      </w:r>
-      <w:r>
-        <w:t xml:space="preserve">, it is essentially permanent. The major security risk </w:t>
-      </w:r>
-      <w:r>
-        <w:t xml:space="preserve">of this system </w:t>
-      </w:r>
-      <w:r>
-        <w:t>is</w:t>
-      </w:r>
-      <w:r>
-        <w:t xml:space="preserve"> losing your private keys and thereby losing ownership of your assets</w:t>
-      </w:r>
-      <w:r>
-        <w:t>.</w:t>
-      </w:r>
-    </w:p>
-    <w:p>
-      <w:pPr>
-        <w:pStyle w:val="Heading1"/>
-      </w:pPr>
-      <w:r>
-        <w:t>3 Sentiment Analysis</w:t>
-      </w:r>
-    </w:p>
-    <w:p>
-      <w:pPr>
-        <w:ind w:firstLine="0"/>
-      </w:pPr>
-      <w:r>
-        <w:t xml:space="preserve">BEFORE YOU GET HERE THERE IS MORE INFORMATION THAT YOU MAY WANT TO HAVE YOUR READER LEARN ABOUT.  </w:t>
-      </w:r>
-    </w:p>
-    <w:p>
-      <w:pPr>
-        <w:ind w:firstLine="0"/>
-      </w:pPr>
-      <w:r>
-        <w:t xml:space="preserve">There has not been a significant research towards sentiment analysis focused on cryptocurrency market. Instead, we look to a wealth of knowledge gained from the numerous papers focused on sentiment analysis focused on another financial market, the stock market index.  “As more and more personal Opinions are made available online, recent research indicates that analysis of online text such as blogs, web pages, and social networks can be useful for predicting different economic trends [17]. As such, sentiment analysis is performed using various data sources/tools such as Twitter, google and yahoo search trends, or message boards/blogs such as Reddit. These studies </w:t>
-      </w:r>
-      <w:r>
-        <w:t>look for</w:t>
-      </w:r>
-      <w:r>
-        <w:t xml:space="preserve"> trends from public tools to understand the public sentiment </w:t>
-      </w:r>
-      <w:r>
-        <w:t xml:space="preserve">in order to </w:t>
-      </w:r>
-      <w:r>
-        <w:t>directionall</w:t>
-      </w:r>
-      <w:r>
-        <w:t>y predict the stock market. Similarly, we look to use this public sentiment</w:t>
-      </w:r>
-      <w:r>
-        <w:t xml:space="preserve"> to pr</w:t>
-      </w:r>
-      <w:r>
-        <w:t>edict the cryptocurrency market</w:t>
-      </w:r>
-      <w:r>
-        <w:t>.</w:t>
-      </w:r>
-    </w:p>
-    <w:p>
-      <w:pPr>
-        <w:ind w:firstLine="180"/>
-      </w:pPr>
-      <w:r>
-        <w:t>Each of these analyses follows a very similar pattern. First, they seek to gather a consistent data source from the public tool that meets the frequency in which the prediction method requires. These feeds typically come in the form of an API provided by the tool of choice. This makes it somewhat trivial to plug into the tool to capture the transactional data that is provided through the API subscription.</w:t>
-      </w:r>
-    </w:p>
-    <w:p>
-      <w:pPr>
-        <w:ind w:firstLine="180"/>
-      </w:pPr>
-      <w:r>
-        <w:t>Second, the data retrieved through the APIs is filtered using terms that identify the different exchanges such as names, IPO ticker symbols, or associated businesses. This allows for a much more efficient algorithm process as it only performs further processing on transactions that are relevant to data requirements of the research analysis.</w:t>
-      </w:r>
-    </w:p>
-    <w:p>
-      <w:pPr>
-        <w:ind w:firstLine="180"/>
-      </w:pPr>
-      <w:r>
-        <w:t xml:space="preserve">Third, comes the identification of opinion and weighting of each sentiment instance. Now there are various ways to identify and weight each instance, but a common theme is to utilize a lexicon of financial terms to determine whether the opinion/text should be reviewed as positive or negative. This is necessary because as noted, “the Harvard dictionary is not structured for the vocabulary of traders. [16].” Then one can use other attributes provided by the API for the instance such as times searched for search engines </w:t>
-      </w:r>
-      <w:r>
         <w:lastRenderedPageBreak/>
-        <w:t>such as Google and Yahoo, or the number of followers for the poster for instances gathered from Twitter, Facebook, or bloggers.</w:t>
-      </w:r>
-    </w:p>
-    <w:p>
-      <w:pPr>
-        <w:ind w:firstLine="270"/>
-      </w:pPr>
-      <w:r>
         <w:t>Our research focuses on Twitter as our initial source of public opinion based on the amount of sentiment research found for this tool. Many of these analyses found that the opinions provided by the tweeters provided good indicators that could be used by investors trying to determine economic trends. As noted “Twitter has become a major source of information and an effective communication tool for investors and public companies [16].”</w:t>
       </w:r>
     </w:p>
@@ -5736,13 +5674,6 @@
         <w:gridCol w:w="2016"/>
         <w:gridCol w:w="2016"/>
         <w:gridCol w:w="2016"/>
-        <w:tblGridChange w:id="6">
-          <w:tblGrid>
-            <w:gridCol w:w="2016"/>
-            <w:gridCol w:w="2016"/>
-            <w:gridCol w:w="2016"/>
-          </w:tblGrid>
-        </w:tblGridChange>
       </w:tblGrid>
       <w:tr>
         <w:trPr>
@@ -6240,13 +6171,6 @@
         <w:gridCol w:w="720"/>
         <w:gridCol w:w="720"/>
         <w:gridCol w:w="2304"/>
-        <w:tblGridChange w:id="7">
-          <w:tblGrid>
-            <w:gridCol w:w="720"/>
-            <w:gridCol w:w="720"/>
-            <w:gridCol w:w="2304"/>
-          </w:tblGrid>
-        </w:tblGridChange>
       </w:tblGrid>
       <w:tr>
         <w:trPr>
@@ -6719,8 +6643,6 @@
                 <w:szCs w:val="18"/>
               </w:rPr>
             </w:pPr>
-            <w:bookmarkStart w:id="8" w:name="_GoBack"/>
-            <w:bookmarkEnd w:id="8"/>
             <w:r>
               <w:rPr>
                 <w:sz w:val="18"/>
@@ -7655,19 +7577,7 @@
         <w:rPr>
           <w:sz w:val="18"/>
         </w:rPr>
-        <w:t xml:space="preserve">Modeler feature importance </w:t>
-      </w:r>
-      <w:r>
-        <w:rPr>
-          <w:sz w:val="18"/>
-        </w:rPr>
-        <w:t xml:space="preserve">with minimal </w:t>
-      </w:r>
-      <w:r>
-        <w:rPr>
-          <w:sz w:val="18"/>
-        </w:rPr>
-        <w:t>features</w:t>
+        <w:t>Modeler feature importance with minimal features</w:t>
       </w:r>
       <w:r>
         <w:rPr>
@@ -7709,33 +7619,33 @@
       <w:r>
         <w:t xml:space="preserve">   </w:t>
       </w:r>
-      <w:commentRangeStart w:id="9"/>
+      <w:commentRangeStart w:id="6"/>
       <w:r>
         <w:t>Ethics</w:t>
       </w:r>
-      <w:commentRangeEnd w:id="9"/>
+      <w:commentRangeEnd w:id="6"/>
       <w:r>
         <w:rPr>
           <w:rStyle w:val="CommentReference"/>
           <w:b w:val="0"/>
         </w:rPr>
-        <w:commentReference w:id="9"/>
+        <w:commentReference w:id="6"/>
       </w:r>
     </w:p>
     <w:p>
       <w:pPr>
         <w:ind w:firstLine="0"/>
       </w:pPr>
-      <w:commentRangeStart w:id="10"/>
+      <w:commentRangeStart w:id="7"/>
       <w:r>
         <w:t xml:space="preserve">cryptocurrencies </w:t>
       </w:r>
-      <w:commentRangeEnd w:id="10"/>
+      <w:commentRangeEnd w:id="7"/>
       <w:r>
         <w:rPr>
           <w:rStyle w:val="CommentReference"/>
         </w:rPr>
-        <w:commentReference w:id="10"/>
+        <w:commentReference w:id="7"/>
       </w:r>
       <w:r>
         <w:t>are financial applications of the blockchain, distributed ledger, technology. As noted in previous research, the adaption of this technology by nature brings the global society into a "new era of openness, decentralization, and global inclusion</w:t>
@@ -8747,22 +8657,6 @@
 
 <file path=word/comments.xml><?xml version="1.0" encoding="utf-8"?>
 <w:comments xmlns:wpc="http://schemas.microsoft.com/office/word/2010/wordprocessingCanvas" xmlns:mo="http://schemas.microsoft.com/office/mac/office/2008/main" xmlns:mc="http://schemas.openxmlformats.org/markup-compatibility/2006" xmlns:mv="urn:schemas-microsoft-com:mac:vml" xmlns:o="urn:schemas-microsoft-com:office:office" xmlns:r="http://schemas.openxmlformats.org/officeDocument/2006/relationships" xmlns:m="http://schemas.openxmlformats.org/officeDocument/2006/math" xmlns:v="urn:schemas-microsoft-com:vml" xmlns:wp14="http://schemas.microsoft.com/office/word/2010/wordprocessingDrawing" xmlns:wp="http://schemas.openxmlformats.org/drawingml/2006/wordprocessingDrawing" xmlns:w10="urn:schemas-microsoft-com:office:word" xmlns:w="http://schemas.openxmlformats.org/wordprocessingml/2006/main" xmlns:w14="http://schemas.microsoft.com/office/word/2010/wordml" xmlns:w15="http://schemas.microsoft.com/office/word/2012/wordml" xmlns:wpg="http://schemas.microsoft.com/office/word/2010/wordprocessingGroup" xmlns:wpi="http://schemas.microsoft.com/office/word/2010/wordprocessingInk" xmlns:wne="http://schemas.microsoft.com/office/word/2006/wordml" xmlns:wps="http://schemas.microsoft.com/office/word/2010/wordprocessingShape" mc:Ignorable="w14 w15 wp14">
-  <w:comment w:id="0" w:author="Daniel Engels" w:date="2017-11-06T16:24:00Z" w:initials="DE">
-    <w:p>
-      <w:pPr>
-        <w:pStyle w:val="CommentText"/>
-      </w:pPr>
-      <w:r>
-        <w:rPr>
-          <w:rStyle w:val="CommentReference"/>
-        </w:rPr>
-        <w:annotationRef/>
-      </w:r>
-      <w:r>
-        <w:t>I’m hoping this is not an actual number…or you have even more work to do.</w:t>
-      </w:r>
-    </w:p>
-  </w:comment>
   <w:comment w:id="1" w:author="Daniel Engels" w:date="2017-11-06T16:27:00Z" w:initials="DE">
     <w:p>
       <w:pPr>
@@ -8845,7 +8739,7 @@
       </w:r>
     </w:p>
   </w:comment>
-  <w:comment w:id="9" w:author="Daniel Engels" w:date="2017-11-06T16:51:00Z" w:initials="DE">
+  <w:comment w:id="6" w:author="Daniel Engels" w:date="2017-11-06T16:51:00Z" w:initials="DE">
     <w:p>
       <w:pPr>
         <w:pStyle w:val="CommentText"/>
@@ -8861,7 +8755,7 @@
       </w:r>
     </w:p>
   </w:comment>
-  <w:comment w:id="10" w:author="Daniel Engels" w:date="2017-11-06T16:54:00Z" w:initials="DE">
+  <w:comment w:id="7" w:author="Daniel Engels" w:date="2017-11-06T16:54:00Z" w:initials="DE">
     <w:p>
       <w:pPr>
         <w:pStyle w:val="CommentText"/>
@@ -8882,7 +8776,6 @@
 
 <file path=word/commentsExtended.xml><?xml version="1.0" encoding="utf-8"?>
 <w15:commentsEx xmlns:wpc="http://schemas.microsoft.com/office/word/2010/wordprocessingCanvas" xmlns:mo="http://schemas.microsoft.com/office/mac/office/2008/main" xmlns:mc="http://schemas.openxmlformats.org/markup-compatibility/2006" xmlns:mv="urn:schemas-microsoft-com:mac:vml" xmlns:o="urn:schemas-microsoft-com:office:office" xmlns:r="http://schemas.openxmlformats.org/officeDocument/2006/relationships" xmlns:m="http://schemas.openxmlformats.org/officeDocument/2006/math" xmlns:v="urn:schemas-microsoft-com:vml" xmlns:wp14="http://schemas.microsoft.com/office/word/2010/wordprocessingDrawing" xmlns:wp="http://schemas.openxmlformats.org/drawingml/2006/wordprocessingDrawing" xmlns:w10="urn:schemas-microsoft-com:office:word" xmlns:w="http://schemas.openxmlformats.org/wordprocessingml/2006/main" xmlns:w14="http://schemas.microsoft.com/office/word/2010/wordml" xmlns:w15="http://schemas.microsoft.com/office/word/2012/wordml" xmlns:wpg="http://schemas.microsoft.com/office/word/2010/wordprocessingGroup" xmlns:wpi="http://schemas.microsoft.com/office/word/2010/wordprocessingInk" xmlns:wne="http://schemas.microsoft.com/office/word/2006/wordml" xmlns:wps="http://schemas.microsoft.com/office/word/2010/wordprocessingShape" mc:Ignorable="w14 w15 wp14">
-  <w15:commentEx w15:paraId="4FE0F2C1" w15:done="0"/>
   <w15:commentEx w15:paraId="03CDB2CE" w15:done="0"/>
   <w15:commentEx w15:paraId="0E183313" w15:done="0"/>
   <w15:commentEx w15:paraId="516C18EC" w15:done="0"/>
@@ -12678,7 +12571,7 @@
 </file>
 
 <file path=customXml/itemProps1.xml><?xml version="1.0" encoding="utf-8"?>
-<ds:datastoreItem xmlns:ds="http://schemas.openxmlformats.org/officeDocument/2006/customXml" ds:itemID="{18E15C6D-109E-CD43-AA21-C77313E1572B}">
+<ds:datastoreItem xmlns:ds="http://schemas.openxmlformats.org/officeDocument/2006/customXml" ds:itemID="{8FBD545C-3464-804D-84CC-FD3B44D1AF8C}">
   <ds:schemaRefs>
     <ds:schemaRef ds:uri="http://schemas.openxmlformats.org/officeDocument/2006/bibliography"/>
   </ds:schemaRefs>

</xml_diff>